<commit_message>
Namnbyte till ProcessActivityOrder La till felande tester
</commit_message>
<xml_diff>
--- a/telia/ServiceInteractions/riv/clinicalprocess/activity/order/trunk/docs/AB_clinicalprocess_activity_order.docx
+++ b/telia/ServiceInteractions/riv/clinicalprocess/activity/order/trunk/docs/AB_clinicalprocess_activity_order.docx
@@ -75,15 +75,7 @@
               <w:rPr>
                 <w:color w:val="008000"/>
               </w:rPr>
-              <w:t>c</w:t>
-            </w:r>
-            <w:bookmarkStart w:id="0" w:name="_GoBack"/>
-            <w:bookmarkEnd w:id="0"/>
-            <w:r>
-              <w:rPr>
-                <w:color w:val="008000"/>
-              </w:rPr>
-              <w:t>linicalprocess</w:t>
+              <w:t>clinicalprocess</w:t>
             </w:r>
           </w:p>
           <w:p>
@@ -111,7 +103,7 @@
               <w:rPr>
                 <w:color w:val="008000"/>
               </w:rPr>
-              <w:t>notification</w:t>
+              <w:t>order</w:t>
             </w:r>
           </w:p>
           <w:p>
@@ -308,6 +300,8 @@
               </w:rPr>
               <w:fldChar w:fldCharType="end"/>
             </w:r>
+            <w:bookmarkStart w:id="0" w:name="_GoBack"/>
+            <w:bookmarkEnd w:id="0"/>
           </w:p>
           <w:p>
             <w:pPr>
@@ -343,7 +337,7 @@
                 <w:color w:val="008000"/>
                 <w:sz w:val="28"/>
               </w:rPr>
-              <w:t>2015-01-09</w:t>
+              <w:t>2015-03-11</w:t>
             </w:r>
             <w:r>
               <w:rPr>
@@ -1070,6 +1064,70 @@
           </w:p>
         </w:tc>
       </w:tr>
+      <w:tr>
+        <w:tc>
+          <w:tcPr>
+            <w:tcW w:w="1269" w:type="dxa"/>
+          </w:tcPr>
+          <w:p>
+            <w:pPr>
+              <w:pStyle w:val="BodyText"/>
+            </w:pPr>
+            <w:r>
+              <w:t>1.0_RC1</w:t>
+            </w:r>
+          </w:p>
+        </w:tc>
+        <w:tc>
+          <w:tcPr>
+            <w:tcW w:w="1823" w:type="dxa"/>
+          </w:tcPr>
+          <w:p>
+            <w:pPr>
+              <w:pStyle w:val="TableText"/>
+              <w:ind w:right="0"/>
+              <w:jc w:val="center"/>
+            </w:pPr>
+            <w:r>
+              <w:t>2015-03-11</w:t>
+            </w:r>
+          </w:p>
+        </w:tc>
+        <w:tc>
+          <w:tcPr>
+            <w:tcW w:w="3218" w:type="dxa"/>
+          </w:tcPr>
+          <w:p>
+            <w:pPr>
+              <w:pStyle w:val="TableText"/>
+              <w:ind w:right="0"/>
+              <w:rPr>
+                <w:lang w:val="sv-SE"/>
+              </w:rPr>
+            </w:pPr>
+            <w:r>
+              <w:rPr>
+                <w:lang w:val="sv-SE"/>
+              </w:rPr>
+              <w:t>Uppdaterat domän</w:t>
+            </w:r>
+          </w:p>
+        </w:tc>
+        <w:tc>
+          <w:tcPr>
+            <w:tcW w:w="2410" w:type="dxa"/>
+          </w:tcPr>
+          <w:p>
+            <w:pPr>
+              <w:pStyle w:val="TableText"/>
+              <w:ind w:right="0"/>
+            </w:pPr>
+            <w:r>
+              <w:t>Khaled Daham, Carity AB</w:t>
+            </w:r>
+          </w:p>
+        </w:tc>
+      </w:tr>
     </w:tbl>
     <w:p>
       <w:pPr>
@@ -1207,7 +1265,7 @@
               <w:rPr>
                 <w:lang w:val="en-US"/>
               </w:rPr>
-              <w:t>notification</w:t>
+              <w:t>order</w:t>
             </w:r>
             <w:r>
               <w:rPr>
@@ -2629,7 +2687,7 @@
               <w:rStyle w:val="PageNumber"/>
               <w:noProof/>
             </w:rPr>
-            <w:t>4</w:t>
+            <w:t>2</w:t>
           </w:r>
           <w:r>
             <w:rPr>
@@ -2762,27 +2820,14 @@
           <w:pPr>
             <w:pStyle w:val="Footer"/>
           </w:pPr>
-          <w:r>
-            <w:fldChar w:fldCharType="begin"/>
-          </w:r>
-          <w:r>
-            <w:instrText xml:space="preserve"> FILENAME   \* MERGEFORMAT </w:instrText>
-          </w:r>
-          <w:r>
-            <w:fldChar w:fldCharType="separate"/>
-          </w:r>
-          <w:r>
-            <w:rPr>
-              <w:noProof/>
-            </w:rPr>
-            <w:t>Arkitekturella beslut - mall 1.3.docx</w:t>
-          </w:r>
-          <w:r>
-            <w:rPr>
-              <w:noProof/>
-            </w:rPr>
-            <w:fldChar w:fldCharType="end"/>
-          </w:r>
+          <w:fldSimple w:instr=" FILENAME   \* MERGEFORMAT ">
+            <w:r>
+              <w:rPr>
+                <w:noProof/>
+              </w:rPr>
+              <w:t>Arkitekturella beslut - mall 1.3.docx</w:t>
+            </w:r>
+          </w:fldSimple>
           <w:r>
             <w:rPr>
               <w:noProof/>
@@ -2911,21 +2956,11 @@
           <w:pPr>
             <w:pStyle w:val="Footer"/>
           </w:pPr>
-          <w:r>
-            <w:fldChar w:fldCharType="begin"/>
-          </w:r>
-          <w:r>
-            <w:instrText xml:space="preserve"> DOCPROPERTY  Publisheddate  \* MERGEFORMAT </w:instrText>
-          </w:r>
-          <w:r>
-            <w:fldChar w:fldCharType="separate"/>
-          </w:r>
-          <w:r>
-            <w:t>2014-06-05</w:t>
-          </w:r>
-          <w:r>
-            <w:fldChar w:fldCharType="end"/>
-          </w:r>
+          <w:fldSimple w:instr=" DOCPROPERTY  Publisheddate  \* MERGEFORMAT ">
+            <w:r>
+              <w:t>2015-03-11</w:t>
+            </w:r>
+          </w:fldSimple>
         </w:p>
       </w:tc>
     </w:tr>
@@ -2962,7 +2997,7 @@
               <w:lang w:val="en-US" w:eastAsia="en-US"/>
             </w:rPr>
             <w:drawing>
-              <wp:inline distT="0" distB="0" distL="0" distR="0" wp14:anchorId="5B57FF35" wp14:editId="59E685EB">
+              <wp:inline distT="0" distB="0" distL="0" distR="0" wp14:anchorId="19F8D649" wp14:editId="7A417B05">
                 <wp:extent cx="1087200" cy="867600"/>
                 <wp:effectExtent l="0" t="0" r="0" b="8890"/>
                 <wp:docPr id="2" name="Bild 23"/>
@@ -3128,7 +3163,7 @@
               <w:lang w:val="en-US" w:eastAsia="en-US"/>
             </w:rPr>
             <w:drawing>
-              <wp:inline distT="0" distB="0" distL="0" distR="0" wp14:anchorId="7BAC7743" wp14:editId="22683EF3">
+              <wp:inline distT="0" distB="0" distL="0" distR="0" wp14:anchorId="3D195A1D" wp14:editId="10A2E893">
                 <wp:extent cx="1091565" cy="865505"/>
                 <wp:effectExtent l="0" t="0" r="0" b="0"/>
                 <wp:docPr id="3" name="Bildobjekt 3"/>
@@ -3213,21 +3248,21 @@
         <v:path o:extrusionok="f" gradientshapeok="t" o:connecttype="rect"/>
         <o:lock v:ext="edit" aspectratio="t"/>
       </v:shapetype>
-      <v:shape id="_x0000_i1061" type="#_x0000_t75" style="width:4.7pt;height:14.8pt" o:bullet="t">
+      <v:shape id="_x0000_i1026" type="#_x0000_t75" style="width:4.7pt;height:14.8pt" o:bullet="t">
         <v:imagedata r:id="rId1" o:title="Pil-v2-Word"/>
       </v:shape>
     </w:pict>
   </w:numPicBullet>
   <w:numPicBullet w:numPicBulletId="1">
     <w:pict>
-      <v:shape id="_x0000_i1062" type="#_x0000_t75" style="width:4.7pt;height:12.1pt" o:bullet="t">
+      <v:shape id="_x0000_i1027" type="#_x0000_t75" style="width:4.7pt;height:12.1pt" o:bullet="t">
         <v:imagedata r:id="rId2" o:title="Pil-v2-Word"/>
       </v:shape>
     </w:pict>
   </w:numPicBullet>
   <w:numPicBullet w:numPicBulletId="2">
     <w:pict>
-      <v:shape id="_x0000_i1063" type="#_x0000_t75" style="width:4.7pt;height:10.1pt" o:bullet="t">
+      <v:shape id="_x0000_i1028" type="#_x0000_t75" style="width:4.7pt;height:10.1pt" o:bullet="t">
         <v:imagedata r:id="rId3" o:title="Pil-v2-Word"/>
       </v:shape>
     </w:pict>
@@ -8435,7 +8470,7 @@
 </file>
 
 <file path=customXml/itemProps1.xml><?xml version="1.0" encoding="utf-8"?>
-<ds:datastoreItem xmlns:ds="http://schemas.openxmlformats.org/officeDocument/2006/customXml" ds:itemID="{376E1D33-75B2-4945-899B-0BD64EC10C60}">
+<ds:datastoreItem xmlns:ds="http://schemas.openxmlformats.org/officeDocument/2006/customXml" ds:itemID="{B4B976F7-6D99-B84F-B331-4D453CEFB13B}">
   <ds:schemaRefs>
     <ds:schemaRef ds:uri="http://schemas.openxmlformats.org/officeDocument/2006/bibliography"/>
   </ds:schemaRefs>

</xml_diff>